<commit_message>
readieERP script updated, user manual updated
</commit_message>
<xml_diff>
--- a/READIE Toolbox_User Manual_08072024.docx
+++ b/READIE Toolbox_User Manual_08072024.docx
@@ -452,7 +452,7 @@
           <w:noProof/>
         </w:rPr>
         <w:drawing>
-          <wp:inline distT="0" distB="0" distL="0" distR="0" wp14:anchorId="45343B4F" wp14:editId="76BE852D">
+          <wp:inline distT="0" distB="0" distL="0" distR="0" wp14:anchorId="45343B4F" wp14:editId="02B2D30F">
             <wp:extent cx="5943600" cy="5131435"/>
             <wp:effectExtent l="0" t="0" r="0" b="0"/>
             <wp:docPr id="1176088151" name="Picture 9" descr="A diagram of data processing&#10;&#10;Description automatically generated"/>
@@ -547,12 +547,26 @@
       <w:r>
         <w:t xml:space="preserve"> here: </w:t>
       </w:r>
-      <w:r>
-        <w:rPr>
-          <w:color w:val="0000FF"/>
-        </w:rPr>
-        <w:t>https://github.com/Bead-Lab/The-READIE-Toolbox-Reliability- Effect-size-And-Data-quality-In-EEG</w:t>
-      </w:r>
+      <w:hyperlink r:id="rId7" w:history="1">
+        <w:r>
+          <w:rPr>
+            <w:rStyle w:val="Hyperlink"/>
+          </w:rPr>
+          <w:t>https://github</w:t>
+        </w:r>
+        <w:r>
+          <w:rPr>
+            <w:rStyle w:val="Hyperlink"/>
+          </w:rPr>
+          <w:t>.</w:t>
+        </w:r>
+        <w:r>
+          <w:rPr>
+            <w:rStyle w:val="Hyperlink"/>
+          </w:rPr>
+          <w:t>com/Bead-Lab/The-READIE-Toolbox-Reliability-Effect-size-And-Data-quality-In-EEG</w:t>
+        </w:r>
+      </w:hyperlink>
       <w:r>
         <w:t>. The toolbox has been tested with MATLAB R2022 on macOS Ventura Version 13.4.1(c).</w:t>
       </w:r>
@@ -592,12 +606,26 @@
       <w:r>
         <w:t xml:space="preserve">The updated version of HAPPE with data quality metrics calculation capabilities can be found here: </w:t>
       </w:r>
-      <w:r>
-        <w:rPr>
-          <w:color w:val="0000FF"/>
-        </w:rPr>
-        <w:t>https://github.com/PINE-Lab/HAPPE</w:t>
-      </w:r>
+      <w:hyperlink r:id="rId8" w:history="1">
+        <w:r>
+          <w:rPr>
+            <w:rStyle w:val="Hyperlink"/>
+          </w:rPr>
+          <w:t>https://github.com/PINE-Lab/HAP</w:t>
+        </w:r>
+        <w:r>
+          <w:rPr>
+            <w:rStyle w:val="Hyperlink"/>
+          </w:rPr>
+          <w:t>P</w:t>
+        </w:r>
+        <w:r>
+          <w:rPr>
+            <w:rStyle w:val="Hyperlink"/>
+          </w:rPr>
+          <w:t>E</w:t>
+        </w:r>
+      </w:hyperlink>
       <w:r>
         <w:t xml:space="preserve">. </w:t>
       </w:r>
@@ -838,7 +866,7 @@
         </w:rPr>
         <w:t> </w:t>
       </w:r>
-      <w:hyperlink r:id="rId7" w:tgtFrame="_new" w:history="1">
+      <w:hyperlink r:id="rId9" w:tgtFrame="_new" w:history="1">
         <w:r>
           <w:rPr>
             <w:rStyle w:val="Hyperlink"/>
@@ -1029,7 +1057,7 @@
                     <pic:cNvPicPr/>
                   </pic:nvPicPr>
                   <pic:blipFill>
-                    <a:blip r:embed="rId8">
+                    <a:blip r:embed="rId10">
                       <a:extLst>
                         <a:ext uri="{28A0092B-C50C-407E-A947-70E740481C1C}">
                           <a14:useLocalDpi xmlns:a14="http://schemas.microsoft.com/office/drawing/2010/main" val="0"/>
@@ -1185,7 +1213,7 @@
                     <pic:cNvPicPr/>
                   </pic:nvPicPr>
                   <pic:blipFill>
-                    <a:blip r:embed="rId9">
+                    <a:blip r:embed="rId11">
                       <a:extLst>
                         <a:ext uri="{28A0092B-C50C-407E-A947-70E740481C1C}">
                           <a14:useLocalDpi xmlns:a14="http://schemas.microsoft.com/office/drawing/2010/main" val="0"/>
@@ -1873,7 +1901,7 @@
                     <pic:cNvPicPr/>
                   </pic:nvPicPr>
                   <pic:blipFill>
-                    <a:blip r:embed="rId10">
+                    <a:blip r:embed="rId12">
                       <a:extLst>
                         <a:ext uri="{28A0092B-C50C-407E-A947-70E740481C1C}">
                           <a14:useLocalDpi xmlns:a14="http://schemas.microsoft.com/office/drawing/2010/main" val="0"/>
@@ -2037,7 +2065,7 @@
                     <pic:cNvPicPr/>
                   </pic:nvPicPr>
                   <pic:blipFill rotWithShape="1">
-                    <a:blip r:embed="rId11">
+                    <a:blip r:embed="rId13">
                       <a:extLst>
                         <a:ext uri="{28A0092B-C50C-407E-A947-70E740481C1C}">
                           <a14:useLocalDpi xmlns:a14="http://schemas.microsoft.com/office/drawing/2010/main" val="0"/>
@@ -2155,7 +2183,7 @@
                     <pic:cNvPicPr/>
                   </pic:nvPicPr>
                   <pic:blipFill rotWithShape="1">
-                    <a:blip r:embed="rId12">
+                    <a:blip r:embed="rId14">
                       <a:extLst>
                         <a:ext uri="{28A0092B-C50C-407E-A947-70E740481C1C}">
                           <a14:useLocalDpi xmlns:a14="http://schemas.microsoft.com/office/drawing/2010/main" val="0"/>
@@ -2809,7 +2837,7 @@
         </w:rPr>
         <w:lastRenderedPageBreak/>
         <w:drawing>
-          <wp:inline distT="0" distB="0" distL="0" distR="0" wp14:anchorId="6F79EAA1" wp14:editId="7108B96D">
+          <wp:inline distT="0" distB="0" distL="0" distR="0" wp14:anchorId="6F79EAA1" wp14:editId="17B12A5C">
             <wp:extent cx="5943600" cy="4295775"/>
             <wp:effectExtent l="0" t="0" r="0" b="0"/>
             <wp:docPr id="281833076" name="Picture 11" descr="A screenshot of a computer program&#10;&#10;Description automatically generated"/>
@@ -2824,7 +2852,7 @@
                     <pic:cNvPicPr/>
                   </pic:nvPicPr>
                   <pic:blipFill>
-                    <a:blip r:embed="rId13" cstate="print">
+                    <a:blip r:embed="rId15" cstate="print">
                       <a:extLst>
                         <a:ext uri="{28A0092B-C50C-407E-A947-70E740481C1C}">
                           <a14:useLocalDpi xmlns:a14="http://schemas.microsoft.com/office/drawing/2010/main" val="0"/>
@@ -3067,7 +3095,7 @@
           <w:szCs w:val="27"/>
         </w:rPr>
         <w:drawing>
-          <wp:inline distT="0" distB="0" distL="0" distR="0" wp14:anchorId="2B74ABB6" wp14:editId="5E5B5640">
+          <wp:inline distT="0" distB="0" distL="0" distR="0" wp14:anchorId="2B74ABB6" wp14:editId="1EB4C332">
             <wp:extent cx="5943600" cy="417830"/>
             <wp:effectExtent l="0" t="0" r="0" b="1270"/>
             <wp:docPr id="1607058675" name="Picture 12"/>
@@ -3082,7 +3110,7 @@
                     <pic:cNvPicPr/>
                   </pic:nvPicPr>
                   <pic:blipFill>
-                    <a:blip r:embed="rId14" cstate="print">
+                    <a:blip r:embed="rId16" cstate="print">
                       <a:extLst>
                         <a:ext uri="{28A0092B-C50C-407E-A947-70E740481C1C}">
                           <a14:useLocalDpi xmlns:a14="http://schemas.microsoft.com/office/drawing/2010/main" val="0"/>
@@ -3156,7 +3184,7 @@
                     <pic:cNvPicPr/>
                   </pic:nvPicPr>
                   <pic:blipFill>
-                    <a:blip r:embed="rId15">
+                    <a:blip r:embed="rId17">
                       <a:extLst>
                         <a:ext uri="{28A0092B-C50C-407E-A947-70E740481C1C}">
                           <a14:useLocalDpi xmlns:a14="http://schemas.microsoft.com/office/drawing/2010/main" val="0"/>
@@ -3222,7 +3250,7 @@
                     <pic:cNvPicPr/>
                   </pic:nvPicPr>
                   <pic:blipFill>
-                    <a:blip r:embed="rId16" cstate="print">
+                    <a:blip r:embed="rId18" cstate="print">
                       <a:extLst>
                         <a:ext uri="{28A0092B-C50C-407E-A947-70E740481C1C}">
                           <a14:useLocalDpi xmlns:a14="http://schemas.microsoft.com/office/drawing/2010/main" val="0"/>
@@ -3343,7 +3371,7 @@
                     <pic:cNvPicPr/>
                   </pic:nvPicPr>
                   <pic:blipFill>
-                    <a:blip r:embed="rId17">
+                    <a:blip r:embed="rId19">
                       <a:extLst>
                         <a:ext uri="{28A0092B-C50C-407E-A947-70E740481C1C}">
                           <a14:useLocalDpi xmlns:a14="http://schemas.microsoft.com/office/drawing/2010/main" val="0"/>
@@ -3417,7 +3445,7 @@
           <w:noProof/>
         </w:rPr>
         <w:drawing>
-          <wp:inline distT="0" distB="0" distL="0" distR="0" wp14:anchorId="2538DAF3" wp14:editId="7C442C10">
+          <wp:inline distT="0" distB="0" distL="0" distR="0" wp14:anchorId="2538DAF3" wp14:editId="57883060">
             <wp:extent cx="3422754" cy="619503"/>
             <wp:effectExtent l="0" t="0" r="0" b="3175"/>
             <wp:docPr id="2112224449" name="Picture 3" descr="A close-up of a window&#10;&#10;Description automatically generated"/>
@@ -3432,7 +3460,7 @@
                     <pic:cNvPicPr/>
                   </pic:nvPicPr>
                   <pic:blipFill>
-                    <a:blip r:embed="rId18" cstate="print">
+                    <a:blip r:embed="rId20" cstate="print">
                       <a:extLst>
                         <a:ext uri="{28A0092B-C50C-407E-A947-70E740481C1C}">
                           <a14:useLocalDpi xmlns:a14="http://schemas.microsoft.com/office/drawing/2010/main" val="0"/>
@@ -3550,7 +3578,7 @@
                     <pic:cNvPicPr/>
                   </pic:nvPicPr>
                   <pic:blipFill>
-                    <a:blip r:embed="rId19">
+                    <a:blip r:embed="rId21">
                       <a:extLst>
                         <a:ext uri="{28A0092B-C50C-407E-A947-70E740481C1C}">
                           <a14:useLocalDpi xmlns:a14="http://schemas.microsoft.com/office/drawing/2010/main" val="0"/>
@@ -3736,7 +3764,7 @@
                     <pic:cNvPicPr/>
                   </pic:nvPicPr>
                   <pic:blipFill>
-                    <a:blip r:embed="rId20">
+                    <a:blip r:embed="rId22">
                       <a:extLst>
                         <a:ext uri="{28A0092B-C50C-407E-A947-70E740481C1C}">
                           <a14:useLocalDpi xmlns:a14="http://schemas.microsoft.com/office/drawing/2010/main" val="0"/>
@@ -3845,7 +3873,7 @@
           <w:noProof/>
         </w:rPr>
         <w:drawing>
-          <wp:inline distT="0" distB="0" distL="0" distR="0" wp14:anchorId="38884EEE" wp14:editId="470A96B3">
+          <wp:inline distT="0" distB="0" distL="0" distR="0" wp14:anchorId="38884EEE" wp14:editId="032903EC">
             <wp:extent cx="4736123" cy="2451551"/>
             <wp:effectExtent l="0" t="0" r="1270" b="0"/>
             <wp:docPr id="1090864547" name="Picture 3" descr="A screenshot of a computer code&#10;&#10;Description automatically generated"/>
@@ -3860,7 +3888,7 @@
                     <pic:cNvPicPr/>
                   </pic:nvPicPr>
                   <pic:blipFill>
-                    <a:blip r:embed="rId21" cstate="print">
+                    <a:blip r:embed="rId23" cstate="print">
                       <a:extLst>
                         <a:ext uri="{28A0092B-C50C-407E-A947-70E740481C1C}">
                           <a14:useLocalDpi xmlns:a14="http://schemas.microsoft.com/office/drawing/2010/main" val="0"/>
@@ -3956,7 +3984,7 @@
                     <pic:cNvPicPr/>
                   </pic:nvPicPr>
                   <pic:blipFill>
-                    <a:blip r:embed="rId22" cstate="print">
+                    <a:blip r:embed="rId24" cstate="print">
                       <a:extLst>
                         <a:ext uri="{28A0092B-C50C-407E-A947-70E740481C1C}">
                           <a14:useLocalDpi xmlns:a14="http://schemas.microsoft.com/office/drawing/2010/main" val="0"/>
@@ -4089,7 +4117,7 @@
                     <pic:cNvPicPr/>
                   </pic:nvPicPr>
                   <pic:blipFill>
-                    <a:blip r:embed="rId23">
+                    <a:blip r:embed="rId25">
                       <a:extLst>
                         <a:ext uri="{28A0092B-C50C-407E-A947-70E740481C1C}">
                           <a14:useLocalDpi xmlns:a14="http://schemas.microsoft.com/office/drawing/2010/main" val="0"/>
@@ -4265,7 +4293,7 @@
                     <pic:cNvPicPr/>
                   </pic:nvPicPr>
                   <pic:blipFill>
-                    <a:blip r:embed="rId24">
+                    <a:blip r:embed="rId26">
                       <a:extLst>
                         <a:ext uri="{28A0092B-C50C-407E-A947-70E740481C1C}">
                           <a14:useLocalDpi xmlns:a14="http://schemas.microsoft.com/office/drawing/2010/main" val="0"/>

</xml_diff>